<commit_message>
Added training images for cropped letters and annotated orientations
</commit_message>
<xml_diff>
--- a/BYUISeniorProjectStatusReport.docx
+++ b/BYUISeniorProjectStatusReport.docx
@@ -158,7 +158,7 @@
           <w:b/>
           <w:bCs/>
         </w:rPr>
-        <w:t xml:space="preserve"> N/A yet</w:t>
+        <w:t xml:space="preserve"> https://github.com/Jordan-m-jarvis/BoggleSolver</w:t>
       </w:r>
     </w:p>
     <w:p>
@@ -498,99 +498,67 @@
       </w:pPr>
       <w:r>
         <w:rPr/>
-        <w:t xml:space="preserve">Number of hours worked this week: </w:t>
-      </w:r>
-      <w:r>
-        <w:rPr/>
-        <w:t>12</w:t>
-      </w:r>
-    </w:p>
-    <w:p>
-      <w:pPr>
-        <w:pStyle w:val="Normal"/>
-        <w:rPr/>
-      </w:pPr>
-      <w:r>
-        <w:rPr/>
-        <w:t>Total number of hours worked on the project thus far:</w:t>
-      </w:r>
-      <w:r>
-        <w:rPr/>
-        <w:t>30</w:t>
-      </w:r>
-    </w:p>
-    <w:p>
-      <w:pPr>
-        <w:pStyle w:val="Normal"/>
-        <w:rPr/>
-      </w:pPr>
-      <w:r>
-        <w:rPr/>
-        <w:t>Number of total hours anticipated at completion:</w:t>
-      </w:r>
-      <w:r>
-        <w:rPr/>
-        <w:t>130</w:t>
-      </w:r>
-    </w:p>
-    <w:p>
-      <w:pPr>
-        <w:pStyle w:val="Normal"/>
-        <w:rPr/>
-      </w:pPr>
-      <w:r>
-        <w:rPr/>
-        <w:t xml:space="preserve">Accomplishments: </w:t>
-      </w:r>
-      <w:r>
-        <w:rPr/>
-        <w:t>Created colab notebook on google to power the object recognition model. Created a data-set of boggle boards with pictures and annotations on them. No GitHub yet, just experiments on the data-sets and attempting to get custom object recognition libraries running.</w:t>
-      </w:r>
-    </w:p>
-    <w:p>
-      <w:pPr>
-        <w:pStyle w:val="Normal"/>
-        <w:rPr/>
-      </w:pPr>
-      <w:r>
-        <w:rPr/>
-        <w:t xml:space="preserve">Challenges: </w:t>
-      </w:r>
-      <w:r>
-        <w:rPr/>
-        <w:t>Object recognition training takes around 25-40gb of ram when running. My laptop only has 16gb. I needed to tap into google colab to get enough ram and processing power to train the network. The problem is that sessions are only 1 hour long then you lose progress and have to restart. So I ruin the model for 55 min then download the partially trained model, then upload and continue training for another 55 min.</w:t>
-      </w:r>
-    </w:p>
-    <w:p>
-      <w:pPr>
-        <w:pStyle w:val="Normal"/>
-        <w:rPr/>
-      </w:pPr>
-      <w:r>
-        <w:rPr/>
-        <w:t xml:space="preserve">Plans / Goals for next week: </w:t>
-      </w:r>
-      <w:r>
-        <w:rPr/>
-        <w:t>Get gitHub up, put annotations and training data on github along with the trained or partially trained model and the code used to train the model. Get warp-affine working and a few filtering steps on the images taken from the webcam. Apply a grid and crop feature which takes the largest polygon and crops to it.</w:t>
-      </w:r>
-    </w:p>
-    <w:p>
-      <w:pPr>
-        <w:pStyle w:val="Normal"/>
-        <w:rPr/>
-      </w:pPr>
-      <w:r>
-        <w:rPr/>
-        <w:t xml:space="preserve">SPED Talk Insight (Briefly describe an insight or something interesting you learned from the SPED talks this week): </w:t>
-      </w:r>
-      <w:r>
-        <w:rPr/>
-        <w:t xml:space="preserve">I always struggled with grid layout not looking how I liked it. The SPED talk actually helped me understand why. Whenever I would make the grid </w:t>
-      </w:r>
-      <w:r>
-        <w:rPr/>
-        <w:t>I never added it to a smaller grid. Effectively I never figured out how to get it to automatically arrange in a way that I wanted it to</w:t>
+        <w:t>Number of hours worked this week: 12</w:t>
+      </w:r>
+    </w:p>
+    <w:p>
+      <w:pPr>
+        <w:pStyle w:val="Normal"/>
+        <w:rPr/>
+      </w:pPr>
+      <w:r>
+        <w:rPr/>
+        <w:t>Total number of hours worked on the project thus far:30</w:t>
+      </w:r>
+    </w:p>
+    <w:p>
+      <w:pPr>
+        <w:pStyle w:val="Normal"/>
+        <w:rPr/>
+      </w:pPr>
+      <w:r>
+        <w:rPr/>
+        <w:t>Number of total hours anticipated at completion:130</w:t>
+      </w:r>
+    </w:p>
+    <w:p>
+      <w:pPr>
+        <w:pStyle w:val="Normal"/>
+        <w:rPr/>
+      </w:pPr>
+      <w:r>
+        <w:rPr/>
+        <w:t>Accomplishments: Created colab notebook on google to power the object recognition model. Created a data-set of boggle boards with pictures and annotations on them. No GitHub yet, just experiments on the data-sets and attempting to get custom object recognition libraries running.</w:t>
+      </w:r>
+    </w:p>
+    <w:p>
+      <w:pPr>
+        <w:pStyle w:val="Normal"/>
+        <w:rPr/>
+      </w:pPr>
+      <w:r>
+        <w:rPr/>
+        <w:t>Challenges: Object recognition training takes around 25-40gb of ram when running. My laptop only has 16gb. I needed to tap into google colab to get enough ram and processing power to train the network. The problem is that sessions are only 1 hour long then you lose progress and have to restart. So I ruin the model for 55 min then download the partially trained model, then upload and continue training for another 55 min.</w:t>
+      </w:r>
+    </w:p>
+    <w:p>
+      <w:pPr>
+        <w:pStyle w:val="Normal"/>
+        <w:rPr/>
+      </w:pPr>
+      <w:r>
+        <w:rPr/>
+        <w:t>Plans / Goals for next week: Get gitHub up, put annotations and training data on github along with the trained or partially trained model and the code used to train the model. Get warp-affine working and a few filtering steps on the images taken from the webcam. Apply a grid and crop feature which takes the largest polygon and crops to it.</w:t>
+      </w:r>
+    </w:p>
+    <w:p>
+      <w:pPr>
+        <w:pStyle w:val="Normal"/>
+        <w:rPr/>
+      </w:pPr>
+      <w:r>
+        <w:rPr/>
+        <w:t>SPED Talk Insight (Briefly describe an insight or something interesting you learned from the SPED talks this week): I always struggled with grid layout not looking how I liked it. The SPED talk actually helped me understand why. Whenever I would make the grid I never added it to a smaller grid. Effectively I never figured out how to get it to automatically arrange in a way that I wanted it to</w:t>
       </w:r>
     </w:p>
     <w:p>

</xml_diff>

<commit_message>
Bug-fixes, Added GUI for word list.
</commit_message>
<xml_diff>
--- a/BYUISeniorProjectStatusReport.docx
+++ b/BYUISeniorProjectStatusReport.docx
@@ -1199,11 +1199,278 @@
       </w:pPr>
       <w:r>
         <w:rPr/>
+        <w:t>Overall Status (on-schedule, behind, ahead):On-schedule</w:t>
+      </w:r>
+    </w:p>
+    <w:p>
+      <w:pPr>
+        <w:pStyle w:val="Normal"/>
+        <w:rPr/>
+      </w:pPr>
+      <w:r>
+        <w:rPr/>
+        <w:t>Number of hours worked this week:10</w:t>
+      </w:r>
+    </w:p>
+    <w:p>
+      <w:pPr>
+        <w:pStyle w:val="Normal"/>
+        <w:rPr/>
+      </w:pPr>
+      <w:r>
+        <w:rPr/>
+        <w:t>Total number of hours worked on the project thus far:103</w:t>
+      </w:r>
+    </w:p>
+    <w:p>
+      <w:pPr>
+        <w:pStyle w:val="Normal"/>
+        <w:rPr/>
+      </w:pPr>
+      <w:r>
+        <w:rPr/>
+        <w:t>Number of total hours anticipated at completion:130</w:t>
+      </w:r>
+    </w:p>
+    <w:p>
+      <w:pPr>
+        <w:pStyle w:val="Normal"/>
+        <w:rPr/>
+      </w:pPr>
+      <w:r>
+        <w:rPr/>
+        <w:t>Accomplishments: First boggle board was successfully solved by copying data from one function to the next. The process is not automatic though and still needs a lot of error correction and needs to know how to deal with non ideal data. Accomplished all goals for this week.</w:t>
+      </w:r>
+    </w:p>
+    <w:p>
+      <w:pPr>
+        <w:pStyle w:val="Normal"/>
+        <w:rPr/>
+      </w:pPr>
+      <w:r>
+        <w:rPr/>
+        <w:t>Challenges: Once again, the biggest issue is the integration of the different components and managing all the bugs that come from integration.</w:t>
+      </w:r>
+    </w:p>
+    <w:p>
+      <w:pPr>
+        <w:pStyle w:val="Normal"/>
+        <w:rPr/>
+      </w:pPr>
+      <w:r>
+        <w:rPr/>
+        <w:t xml:space="preserve">Plans / Goals for next week: Automate the connection between different components and processes. All sub processes are mostly complete, connecting them together is the big push now. </w:t>
+      </w:r>
+    </w:p>
+    <w:p>
+      <w:pPr>
+        <w:pStyle w:val="Normal"/>
+        <w:rPr/>
+      </w:pPr>
+      <w:r>
+        <w:rPr/>
+        <w:t xml:space="preserve">SPED Talk Insight (Briefly describe an insight or something interesting you learned from the SPED talks this week): </w:t>
+      </w:r>
+    </w:p>
+    <w:p>
+      <w:pPr>
+        <w:pStyle w:val="Normal"/>
+        <w:rPr/>
+      </w:pPr>
+      <w:r>
+        <w:rPr/>
+        <w:t>x11 is interesting, I use it all the time and I am a linux user as well. I didn’t realize how easy it could be to code for. I always assumed it was something that was just operating system level so I have never used it aside from using GUI builders. It looks like it could be pretty interesting to develop for.</w:t>
+      </w:r>
+    </w:p>
+    <w:p>
+      <w:pPr>
+        <w:pStyle w:val="Normal"/>
+        <w:rPr/>
+      </w:pPr>
+      <w:r>
+        <w:rPr/>
+        <w:t>Other comments for the instructor:</w:t>
+      </w:r>
+    </w:p>
+    <w:p>
+      <w:pPr>
+        <w:pStyle w:val="Normal"/>
+        <w:rPr/>
+      </w:pPr>
+      <w:r>
+        <w:rPr/>
+      </w:r>
+    </w:p>
+    <w:p>
+      <w:pPr>
+        <w:pStyle w:val="Normal"/>
+        <w:rPr/>
+      </w:pPr>
+      <w:r>
+        <w:rPr/>
+      </w:r>
+    </w:p>
+    <w:p>
+      <w:pPr>
+        <w:pStyle w:val="Normal"/>
+        <w:rPr>
+          <w:b/>
+          <w:b/>
+        </w:rPr>
+      </w:pPr>
+      <w:r>
+        <w:rPr>
+          <w:b/>
+        </w:rPr>
+        <w:t>Week 10: 11/21/20</w:t>
+      </w:r>
+    </w:p>
+    <w:p>
+      <w:pPr>
+        <w:pStyle w:val="Normal"/>
+        <w:rPr/>
+      </w:pPr>
+      <w:r>
+        <w:rPr/>
         <w:t>Overall Status (on-schedule, behind, ahead):</w:t>
       </w:r>
       <w:r>
-        <w:rPr/>
-        <w:t>On-schedule</w:t>
+        <w:rPr>
+          <w:rFonts w:eastAsia="Calibri" w:cs="" w:cstheme="minorBidi" w:eastAsiaTheme="minorHAnsi"/>
+          <w:color w:val="auto"/>
+          <w:kern w:val="0"/>
+          <w:sz w:val="22"/>
+          <w:szCs w:val="22"/>
+          <w:lang w:val="en-US" w:eastAsia="en-US" w:bidi="ar-SA"/>
+        </w:rPr>
+        <w:t>Ahead</w:t>
+      </w:r>
+    </w:p>
+    <w:p>
+      <w:pPr>
+        <w:pStyle w:val="Normal"/>
+        <w:rPr/>
+      </w:pPr>
+      <w:r>
+        <w:rPr/>
+        <w:t>Number of hours worked this week:10</w:t>
+      </w:r>
+    </w:p>
+    <w:p>
+      <w:pPr>
+        <w:pStyle w:val="Normal"/>
+        <w:rPr/>
+      </w:pPr>
+      <w:r>
+        <w:rPr/>
+        <w:t>Total number of hours worked on the project thus far:113</w:t>
+      </w:r>
+    </w:p>
+    <w:p>
+      <w:pPr>
+        <w:pStyle w:val="Normal"/>
+        <w:rPr/>
+      </w:pPr>
+      <w:r>
+        <w:rPr/>
+        <w:t>Number of total hours anticipated at completion:130</w:t>
+      </w:r>
+    </w:p>
+    <w:p>
+      <w:pPr>
+        <w:pStyle w:val="Normal"/>
+        <w:rPr/>
+      </w:pPr>
+      <w:r>
+        <w:rPr/>
+        <w:t>Accomplishments: Successfully connected parts together. The back-end is mostly complete aside from a few bugs. Gui development and a few tests still need to be completed.</w:t>
+      </w:r>
+    </w:p>
+    <w:p>
+      <w:pPr>
+        <w:pStyle w:val="Normal"/>
+        <w:rPr/>
+      </w:pPr>
+      <w:r>
+        <w:rPr/>
+        <w:t>Challenges: Testing has been neglected for a while. Developing tests this late is not good practice and has made it more difficult.</w:t>
+      </w:r>
+    </w:p>
+    <w:p>
+      <w:pPr>
+        <w:pStyle w:val="Normal"/>
+        <w:rPr/>
+      </w:pPr>
+      <w:r>
+        <w:rPr/>
+        <w:t>Plans / Goals for next week: Have GUI for boggle solving output mostly developed. Make a handful more tests.</w:t>
+      </w:r>
+    </w:p>
+    <w:p>
+      <w:pPr>
+        <w:pStyle w:val="Normal"/>
+        <w:rPr/>
+      </w:pPr>
+      <w:r>
+        <w:rPr/>
+        <w:t>SPED Talk Insight (Briefly describe an insight or something interesting you learned from the SPED talks this week):Azure is mostly an extension of windows server in a data-center. I used to work in IT and I love Azure. I personally have used it to automate installation of software and update systems to be compliant with HIPAA for medical services. I never used the database in the past though as I didn’t know SQL. Now that I know more SQL I am curious how the experience would be.</w:t>
+      </w:r>
+    </w:p>
+    <w:p>
+      <w:pPr>
+        <w:pStyle w:val="Normal"/>
+        <w:rPr/>
+      </w:pPr>
+      <w:r>
+        <w:rPr/>
+        <w:t>Other comments for the instructor:N/A</w:t>
+      </w:r>
+    </w:p>
+    <w:p>
+      <w:pPr>
+        <w:pStyle w:val="Normal"/>
+        <w:rPr/>
+      </w:pPr>
+      <w:r>
+        <w:rPr/>
+      </w:r>
+    </w:p>
+    <w:p>
+      <w:pPr>
+        <w:pStyle w:val="Normal"/>
+        <w:rPr/>
+      </w:pPr>
+      <w:r>
+        <w:rPr/>
+      </w:r>
+    </w:p>
+    <w:p>
+      <w:pPr>
+        <w:pStyle w:val="Normal"/>
+        <w:rPr>
+          <w:b/>
+          <w:b/>
+        </w:rPr>
+      </w:pPr>
+      <w:r>
+        <w:rPr>
+          <w:b/>
+        </w:rPr>
+        <w:t>Week 11: 11/28/20</w:t>
+      </w:r>
+    </w:p>
+    <w:p>
+      <w:pPr>
+        <w:pStyle w:val="Normal"/>
+        <w:rPr/>
+      </w:pPr>
+      <w:r>
+        <w:rPr/>
+        <w:t>Overall Status (on-schedule, behind, ahead):</w:t>
+      </w:r>
+      <w:r>
+        <w:rPr/>
+        <w:t>on-schedule</w:t>
       </w:r>
     </w:p>
     <w:p>
@@ -1217,7 +1484,7 @@
       </w:r>
       <w:r>
         <w:rPr/>
-        <w:t>10</w:t>
+        <w:t>9</w:t>
       </w:r>
     </w:p>
     <w:p>
@@ -1231,7 +1498,7 @@
       </w:r>
       <w:r>
         <w:rPr/>
-        <w:t>103</w:t>
+        <w:t>122</w:t>
       </w:r>
     </w:p>
     <w:p>
@@ -1255,11 +1522,11 @@
       </w:pPr>
       <w:r>
         <w:rPr/>
-        <w:t xml:space="preserve">Accomplishments: </w:t>
-      </w:r>
-      <w:r>
-        <w:rPr/>
-        <w:t>First boggle board was successfully solved by copying data from one function to the next. The process is not automatic though and still needs a lot of error correction and needs to know how to deal with non ideal data. Accomplished all goals for this week.</w:t>
+        <w:t>Accomplishments:</w:t>
+      </w:r>
+      <w:r>
+        <w:rPr/>
+        <w:t>GUI shows all four windows and updates images on the fly.</w:t>
       </w:r>
     </w:p>
     <w:p>
@@ -1273,7 +1540,7 @@
       </w:r>
       <w:r>
         <w:rPr/>
-        <w:t>Once again, the biggest issue is the integration of the different components and managing all the bugs that come from integration.</w:t>
+        <w:t xml:space="preserve">GUI elements all have their own objects. Getting data into the objects is difficult sometimes. I had to re-write a bit of code to get it up and running. I also had to choose between QT and Tkinter for the library for the gui. </w:t>
       </w:r>
     </w:p>
     <w:p>
@@ -1287,27 +1554,21 @@
       </w:r>
       <w:r>
         <w:rPr/>
-        <w:t xml:space="preserve">Automate the connection between different components and processes. All sub processes are mostly complete, connecting them together is the big push now. </w:t>
-      </w:r>
-    </w:p>
-    <w:p>
-      <w:pPr>
-        <w:pStyle w:val="Normal"/>
-        <w:rPr/>
-      </w:pPr>
-      <w:r>
-        <w:rPr/>
-        <w:t xml:space="preserve">SPED Talk Insight (Briefly describe an insight or something interesting you learned from the SPED talks this week): </w:t>
-      </w:r>
-    </w:p>
-    <w:p>
-      <w:pPr>
-        <w:pStyle w:val="Normal"/>
-        <w:rPr/>
-      </w:pPr>
-      <w:r>
-        <w:rPr/>
-        <w:t>x11 is interesting, I use it all the time and I am a linux user as well. I didn’t realize how easy it could be to code for. I always assumed it was something that was just operating system level so I have never used it aside from using GUI builders. It looks like it could be pretty interesting to develop for.</w:t>
+        <w:t>Polish everything as best as I can. Everything is at least to a basic degree working.</w:t>
+      </w:r>
+    </w:p>
+    <w:p>
+      <w:pPr>
+        <w:pStyle w:val="Normal"/>
+        <w:rPr/>
+      </w:pPr>
+      <w:r>
+        <w:rPr/>
+        <w:t>SPED Talk Insight (Briefly describe an insight or something interesting you learned from the SPED talks this week):</w:t>
+      </w:r>
+      <w:r>
+        <w:rPr/>
+        <w:t>none this week, but I will do one from the ESP32 from last week. I learned a lot about ESP chips. I have used them once or twice and I own an arduino. I have various esp32 devices built into smart light bulbs, smart locks and other smart home products and now I know how to re-program them. Or at least how to start.</w:t>
       </w:r>
     </w:p>
     <w:p>
@@ -1319,251 +1580,9 @@
         <w:rPr/>
         <w:t>Other comments for the instructor:</w:t>
       </w:r>
-    </w:p>
-    <w:p>
-      <w:pPr>
-        <w:pStyle w:val="Normal"/>
-        <w:rPr/>
-      </w:pPr>
-      <w:r>
-        <w:rPr/>
-      </w:r>
-    </w:p>
-    <w:p>
-      <w:pPr>
-        <w:pStyle w:val="Normal"/>
-        <w:rPr/>
-      </w:pPr>
-      <w:r>
-        <w:rPr/>
-      </w:r>
-    </w:p>
-    <w:p>
-      <w:pPr>
-        <w:pStyle w:val="Normal"/>
-        <w:rPr>
-          <w:b/>
-          <w:b/>
-        </w:rPr>
-      </w:pPr>
-      <w:r>
-        <w:rPr>
-          <w:b/>
-        </w:rPr>
-        <w:t>Week 10: 11/21/20</w:t>
-      </w:r>
-    </w:p>
-    <w:p>
-      <w:pPr>
-        <w:pStyle w:val="Normal"/>
-        <w:rPr/>
-      </w:pPr>
-      <w:r>
-        <w:rPr/>
-        <w:t>Overall Status (on-schedule, behind, ahead):</w:t>
-      </w:r>
-    </w:p>
-    <w:p>
-      <w:pPr>
-        <w:pStyle w:val="Normal"/>
-        <w:rPr/>
-      </w:pPr>
-      <w:r>
-        <w:rPr/>
-        <w:t>Number of hours worked this week:</w:t>
-      </w:r>
-    </w:p>
-    <w:p>
-      <w:pPr>
-        <w:pStyle w:val="Normal"/>
-        <w:rPr/>
-      </w:pPr>
-      <w:r>
-        <w:rPr/>
-        <w:t>Total number of hours worked on the project thus far:</w:t>
-      </w:r>
-    </w:p>
-    <w:p>
-      <w:pPr>
-        <w:pStyle w:val="Normal"/>
-        <w:rPr/>
-      </w:pPr>
-      <w:r>
-        <w:rPr/>
-        <w:t>Number of total hours anticipated at completion:</w:t>
-      </w:r>
-    </w:p>
-    <w:p>
-      <w:pPr>
-        <w:pStyle w:val="Normal"/>
-        <w:rPr/>
-      </w:pPr>
-      <w:r>
-        <w:rPr/>
-        <w:t>Accomplishments:</w:t>
-      </w:r>
-    </w:p>
-    <w:p>
-      <w:pPr>
-        <w:pStyle w:val="Normal"/>
-        <w:rPr/>
-      </w:pPr>
-      <w:r>
-        <w:rPr/>
-        <w:t>Challenges:</w:t>
-      </w:r>
-    </w:p>
-    <w:p>
-      <w:pPr>
-        <w:pStyle w:val="Normal"/>
-        <w:rPr/>
-      </w:pPr>
-      <w:r>
-        <w:rPr/>
-        <w:t>Plans / Goals for next week:</w:t>
-      </w:r>
-    </w:p>
-    <w:p>
-      <w:pPr>
-        <w:pStyle w:val="Normal"/>
-        <w:rPr/>
-      </w:pPr>
-      <w:r>
-        <w:rPr/>
-        <w:t>SPED Talk Insight (Briefly describe an insight or something interesting you learned from the SPED talks this week):</w:t>
-      </w:r>
-    </w:p>
-    <w:p>
-      <w:pPr>
-        <w:pStyle w:val="Normal"/>
-        <w:rPr/>
-      </w:pPr>
-      <w:r>
-        <w:rPr/>
-        <w:t>Other comments for the instructor:</w:t>
-      </w:r>
-    </w:p>
-    <w:p>
-      <w:pPr>
-        <w:pStyle w:val="Normal"/>
-        <w:rPr/>
-      </w:pPr>
-      <w:r>
-        <w:rPr/>
-      </w:r>
-    </w:p>
-    <w:p>
-      <w:pPr>
-        <w:pStyle w:val="Normal"/>
-        <w:rPr/>
-      </w:pPr>
-      <w:r>
-        <w:rPr/>
-      </w:r>
-    </w:p>
-    <w:p>
-      <w:pPr>
-        <w:pStyle w:val="Normal"/>
-        <w:rPr>
-          <w:b/>
-          <w:b/>
-        </w:rPr>
-      </w:pPr>
-      <w:r>
-        <w:rPr>
-          <w:b/>
-        </w:rPr>
-        <w:t>Week 11: 11/28/20</w:t>
-      </w:r>
-    </w:p>
-    <w:p>
-      <w:pPr>
-        <w:pStyle w:val="Normal"/>
-        <w:rPr/>
-      </w:pPr>
-      <w:r>
-        <w:rPr/>
-        <w:t>Overall Status (on-schedule, behind, ahead):</w:t>
-      </w:r>
-    </w:p>
-    <w:p>
-      <w:pPr>
-        <w:pStyle w:val="Normal"/>
-        <w:rPr/>
-      </w:pPr>
-      <w:r>
-        <w:rPr/>
-        <w:t>Number of hours worked this week:</w:t>
-      </w:r>
-    </w:p>
-    <w:p>
-      <w:pPr>
-        <w:pStyle w:val="Normal"/>
-        <w:rPr/>
-      </w:pPr>
-      <w:r>
-        <w:rPr/>
-        <w:t>Total number of hours worked on the project thus far:</w:t>
-      </w:r>
-    </w:p>
-    <w:p>
-      <w:pPr>
-        <w:pStyle w:val="Normal"/>
-        <w:rPr/>
-      </w:pPr>
-      <w:r>
-        <w:rPr/>
-        <w:t>Number of total hours anticipated at completion:</w:t>
-      </w:r>
-    </w:p>
-    <w:p>
-      <w:pPr>
-        <w:pStyle w:val="Normal"/>
-        <w:rPr/>
-      </w:pPr>
-      <w:r>
-        <w:rPr/>
-        <w:t>Accomplishments:</w:t>
-      </w:r>
-    </w:p>
-    <w:p>
-      <w:pPr>
-        <w:pStyle w:val="Normal"/>
-        <w:rPr/>
-      </w:pPr>
-      <w:r>
-        <w:rPr/>
-        <w:t>Challenges:</w:t>
-      </w:r>
-    </w:p>
-    <w:p>
-      <w:pPr>
-        <w:pStyle w:val="Normal"/>
-        <w:rPr/>
-      </w:pPr>
-      <w:r>
-        <w:rPr/>
-        <w:t>Plans / Goals for next week:</w:t>
-      </w:r>
-    </w:p>
-    <w:p>
-      <w:pPr>
-        <w:pStyle w:val="Normal"/>
-        <w:rPr/>
-      </w:pPr>
-      <w:r>
-        <w:rPr/>
-        <w:t>SPED Talk Insight (Briefly describe an insight or something interesting you learned from the SPED talks this week):</w:t>
-      </w:r>
-    </w:p>
-    <w:p>
-      <w:pPr>
-        <w:pStyle w:val="Normal"/>
-        <w:rPr/>
-      </w:pPr>
-      <w:r>
-        <w:rPr/>
-        <w:t>Other comments for the instructor:</w:t>
+      <w:r>
+        <w:rPr/>
+        <w:t>N/A</w:t>
       </w:r>
     </w:p>
     <w:p>

</xml_diff>

<commit_message>
Finalizing a few bug fixes
</commit_message>
<xml_diff>
--- a/BYUISeniorProjectStatusReport.docx
+++ b/BYUISeniorProjectStatusReport.docx
@@ -1466,11 +1466,141 @@
       </w:pPr>
       <w:r>
         <w:rPr/>
+        <w:t>Overall Status (on-schedule, behind, ahead):on-schedule</w:t>
+      </w:r>
+    </w:p>
+    <w:p>
+      <w:pPr>
+        <w:pStyle w:val="Normal"/>
+        <w:rPr/>
+      </w:pPr>
+      <w:r>
+        <w:rPr/>
+        <w:t>Number of hours worked this week:9</w:t>
+      </w:r>
+    </w:p>
+    <w:p>
+      <w:pPr>
+        <w:pStyle w:val="Normal"/>
+        <w:rPr/>
+      </w:pPr>
+      <w:r>
+        <w:rPr/>
+        <w:t>Total number of hours worked on the project thus far:122</w:t>
+      </w:r>
+    </w:p>
+    <w:p>
+      <w:pPr>
+        <w:pStyle w:val="Normal"/>
+        <w:rPr/>
+      </w:pPr>
+      <w:r>
+        <w:rPr/>
+        <w:t>Number of total hours anticipated at completion:130</w:t>
+      </w:r>
+    </w:p>
+    <w:p>
+      <w:pPr>
+        <w:pStyle w:val="Normal"/>
+        <w:rPr/>
+      </w:pPr>
+      <w:r>
+        <w:rPr/>
+        <w:t>Accomplishments:GUI shows all four windows and updates images on the fly.</w:t>
+      </w:r>
+    </w:p>
+    <w:p>
+      <w:pPr>
+        <w:pStyle w:val="Normal"/>
+        <w:rPr/>
+      </w:pPr>
+      <w:r>
+        <w:rPr/>
+        <w:t xml:space="preserve">Challenges: GUI elements all have their own objects. Getting data into the objects is difficult sometimes. I had to re-write a bit of code to get it up and running. I also had to choose between QT and Tkinter for the library for the gui. </w:t>
+      </w:r>
+    </w:p>
+    <w:p>
+      <w:pPr>
+        <w:pStyle w:val="Normal"/>
+        <w:rPr/>
+      </w:pPr>
+      <w:r>
+        <w:rPr/>
+        <w:t>Plans / Goals for next week: Polish everything as best as I can. Everything is at least to a basic degree working.</w:t>
+      </w:r>
+    </w:p>
+    <w:p>
+      <w:pPr>
+        <w:pStyle w:val="Normal"/>
+        <w:rPr/>
+      </w:pPr>
+      <w:r>
+        <w:rPr/>
+        <w:t>SPED Talk Insight (Briefly describe an insight or something interesting you learned from the SPED talks this week):none this week, but I will do one from the ESP32 from last week. I learned a lot about ESP chips. I have used them once or twice and I own an arduino. I have various esp32 devices built into smart light bulbs, smart locks and other smart home products and now I know how to re-program them. Or at least how to start.</w:t>
+      </w:r>
+    </w:p>
+    <w:p>
+      <w:pPr>
+        <w:pStyle w:val="Normal"/>
+        <w:rPr/>
+      </w:pPr>
+      <w:r>
+        <w:rPr/>
+        <w:t>Other comments for the instructor:N/A</w:t>
+      </w:r>
+    </w:p>
+    <w:p>
+      <w:pPr>
+        <w:pStyle w:val="Normal"/>
+        <w:rPr/>
+      </w:pPr>
+      <w:r>
+        <w:rPr/>
+      </w:r>
+    </w:p>
+    <w:p>
+      <w:pPr>
+        <w:pStyle w:val="Normal"/>
+        <w:rPr/>
+      </w:pPr>
+      <w:r>
+        <w:rPr/>
+      </w:r>
+    </w:p>
+    <w:p>
+      <w:pPr>
+        <w:pStyle w:val="Normal"/>
+        <w:rPr>
+          <w:b/>
+          <w:b/>
+        </w:rPr>
+      </w:pPr>
+      <w:r>
+        <w:rPr>
+          <w:b/>
+        </w:rPr>
+        <w:t>Week 12: 12/05/20</w:t>
+      </w:r>
+    </w:p>
+    <w:p>
+      <w:pPr>
+        <w:pStyle w:val="Normal"/>
+        <w:rPr/>
+      </w:pPr>
+      <w:r>
+        <w:rPr/>
         <w:t>Overall Status (on-schedule, behind, ahead):</w:t>
       </w:r>
       <w:r>
-        <w:rPr/>
-        <w:t>on-schedule</w:t>
+        <w:rPr>
+          <w:rFonts w:eastAsia="Calibri" w:cs="" w:cstheme="minorBidi" w:eastAsiaTheme="minorHAnsi"/>
+          <w:color w:val="auto"/>
+          <w:kern w:val="0"/>
+          <w:sz w:val="22"/>
+          <w:szCs w:val="22"/>
+          <w:lang w:val="en-US" w:eastAsia="en-US" w:bidi="ar-SA"/>
+        </w:rPr>
+        <w:t>behind</w:t>
       </w:r>
     </w:p>
     <w:p>
@@ -1484,7 +1614,7 @@
       </w:r>
       <w:r>
         <w:rPr/>
-        <w:t>9</w:t>
+        <w:t>12</w:t>
       </w:r>
     </w:p>
     <w:p>
@@ -1498,17 +1628,17 @@
       </w:r>
       <w:r>
         <w:rPr/>
-        <w:t>122</w:t>
-      </w:r>
-    </w:p>
-    <w:p>
-      <w:pPr>
-        <w:pStyle w:val="Normal"/>
-        <w:rPr/>
-      </w:pPr>
-      <w:r>
-        <w:rPr/>
-        <w:t>Number of total hours anticipated at completion:</w:t>
+        <w:t>134</w:t>
+      </w:r>
+    </w:p>
+    <w:p>
+      <w:pPr>
+        <w:pStyle w:val="Normal"/>
+        <w:rPr/>
+      </w:pPr>
+      <w:r>
+        <w:rPr/>
+        <w:t xml:space="preserve">Number of total hours anticipated at completion: </w:t>
       </w:r>
       <w:r>
         <w:rPr/>
@@ -1522,11 +1652,11 @@
       </w:pPr>
       <w:r>
         <w:rPr/>
-        <w:t>Accomplishments:</w:t>
-      </w:r>
-      <w:r>
-        <w:rPr/>
-        <w:t>GUI shows all four windows and updates images on the fly.</w:t>
+        <w:t xml:space="preserve">Accomplishments: </w:t>
+      </w:r>
+      <w:r>
+        <w:rPr/>
+        <w:t xml:space="preserve">Finished enough to be ready to present. </w:t>
       </w:r>
     </w:p>
     <w:p>
@@ -1540,7 +1670,7 @@
       </w:r>
       <w:r>
         <w:rPr/>
-        <w:t xml:space="preserve">GUI elements all have their own objects. Getting data into the objects is difficult sometimes. I had to re-write a bit of code to get it up and running. I also had to choose between QT and Tkinter for the library for the gui. </w:t>
+        <w:t>Still has a rough GUI and does not exit gracefully.</w:t>
       </w:r>
     </w:p>
     <w:p>
@@ -1554,158 +1684,35 @@
       </w:r>
       <w:r>
         <w:rPr/>
-        <w:t>Polish everything as best as I can. Everything is at least to a basic degree working.</w:t>
-      </w:r>
-    </w:p>
-    <w:p>
-      <w:pPr>
-        <w:pStyle w:val="Normal"/>
-        <w:rPr/>
-      </w:pPr>
-      <w:r>
-        <w:rPr/>
-        <w:t>SPED Talk Insight (Briefly describe an insight or something interesting you learned from the SPED talks this week):</w:t>
-      </w:r>
-      <w:r>
-        <w:rPr/>
-        <w:t>none this week, but I will do one from the ESP32 from last week. I learned a lot about ESP chips. I have used them once or twice and I own an arduino. I have various esp32 devices built into smart light bulbs, smart locks and other smart home products and now I know how to re-program them. Or at least how to start.</w:t>
-      </w:r>
-    </w:p>
-    <w:p>
-      <w:pPr>
-        <w:pStyle w:val="Normal"/>
-        <w:rPr/>
-      </w:pPr>
-      <w:r>
-        <w:rPr/>
-        <w:t>Other comments for the instructor:</w:t>
+        <w:t>Potentially work on GUI and refine the UX.</w:t>
+      </w:r>
+    </w:p>
+    <w:p>
+      <w:pPr>
+        <w:pStyle w:val="Normal"/>
+        <w:rPr/>
+      </w:pPr>
+      <w:r>
+        <w:rPr/>
+        <w:t xml:space="preserve">SPED Talk Insight (Briefly describe an insight or something interesting you learned from the SPED talks this week): </w:t>
+      </w:r>
+      <w:r>
+        <w:rPr/>
+        <w:t>Kotlin looks like a language that would be very good. The problem I see with it is that it is so specific. I did find it easier to learn than java, but I feel like Java has a lot more flexibility when it comes to the platforms it can run on. Kotlin is mostly for android development and that makes it difficult for me to want to learn. Overall I think he did a good job at explaining Kotlin though.</w:t>
+      </w:r>
+    </w:p>
+    <w:p>
+      <w:pPr>
+        <w:pStyle w:val="Normal"/>
+        <w:rPr/>
+      </w:pPr>
+      <w:r>
+        <w:rPr/>
+        <w:t xml:space="preserve">Other comments for the instructor: </w:t>
       </w:r>
       <w:r>
         <w:rPr/>
         <w:t>N/A</w:t>
-      </w:r>
-    </w:p>
-    <w:p>
-      <w:pPr>
-        <w:pStyle w:val="Normal"/>
-        <w:rPr/>
-      </w:pPr>
-      <w:r>
-        <w:rPr/>
-      </w:r>
-    </w:p>
-    <w:p>
-      <w:pPr>
-        <w:pStyle w:val="Normal"/>
-        <w:rPr/>
-      </w:pPr>
-      <w:r>
-        <w:rPr/>
-      </w:r>
-    </w:p>
-    <w:p>
-      <w:pPr>
-        <w:pStyle w:val="Normal"/>
-        <w:rPr>
-          <w:b/>
-          <w:b/>
-        </w:rPr>
-      </w:pPr>
-      <w:r>
-        <w:rPr>
-          <w:b/>
-        </w:rPr>
-        <w:t>Week 12: 12/05/20</w:t>
-      </w:r>
-    </w:p>
-    <w:p>
-      <w:pPr>
-        <w:pStyle w:val="Normal"/>
-        <w:rPr/>
-      </w:pPr>
-      <w:r>
-        <w:rPr/>
-        <w:t>Overall Status (on-schedule, behind, ahead):</w:t>
-      </w:r>
-    </w:p>
-    <w:p>
-      <w:pPr>
-        <w:pStyle w:val="Normal"/>
-        <w:rPr/>
-      </w:pPr>
-      <w:r>
-        <w:rPr/>
-        <w:t>Number of hours worked this week:</w:t>
-      </w:r>
-    </w:p>
-    <w:p>
-      <w:pPr>
-        <w:pStyle w:val="Normal"/>
-        <w:rPr/>
-      </w:pPr>
-      <w:r>
-        <w:rPr/>
-        <w:t>Total number of hours worked on the project thus far:</w:t>
-      </w:r>
-    </w:p>
-    <w:p>
-      <w:pPr>
-        <w:pStyle w:val="Normal"/>
-        <w:rPr/>
-      </w:pPr>
-      <w:r>
-        <w:rPr/>
-        <w:t>Number of total hours anticipated at completion:</w:t>
-      </w:r>
-    </w:p>
-    <w:p>
-      <w:pPr>
-        <w:pStyle w:val="Normal"/>
-        <w:rPr/>
-      </w:pPr>
-      <w:r>
-        <w:rPr/>
-        <w:t>Accomplishments:</w:t>
-      </w:r>
-    </w:p>
-    <w:p>
-      <w:pPr>
-        <w:pStyle w:val="Normal"/>
-        <w:rPr/>
-      </w:pPr>
-      <w:r>
-        <w:rPr/>
-        <w:t>Challenges:</w:t>
-      </w:r>
-    </w:p>
-    <w:p>
-      <w:pPr>
-        <w:pStyle w:val="Normal"/>
-        <w:rPr/>
-      </w:pPr>
-      <w:r>
-        <w:rPr/>
-        <w:t>Plans / Goals for next week:</w:t>
-      </w:r>
-    </w:p>
-    <w:p>
-      <w:pPr>
-        <w:pStyle w:val="Normal"/>
-        <w:rPr/>
-      </w:pPr>
-      <w:r>
-        <w:rPr/>
-        <w:t>SPED Talk Insight (Briefly describe an insight or something interesting you learned from the SPED talks this week):</w:t>
-      </w:r>
-    </w:p>
-    <w:p>
-      <w:pPr>
-        <w:pStyle w:val="Normal"/>
-        <w:rPr/>
-      </w:pPr>
-      <w:r>
-        <w:rPr/>
-        <w:t>Other comments for the instructor:</w:t>
       </w:r>
     </w:p>
     <w:p>

</xml_diff>